<commit_message>
SDS Architecture Dia added
</commit_message>
<xml_diff>
--- a/SRS & SDS/Latest/Software Design Specifications.docx
+++ b/SRS & SDS/Latest/Software Design Specifications.docx
@@ -7592,7 +7592,6 @@
           <w:sz w:val="28"/>
           <w:szCs w:val="28"/>
         </w:rPr>
-        <w:lastRenderedPageBreak/>
         <w:t>System Level Architecture</w:t>
       </w:r>
       <w:bookmarkEnd w:id="32"/>
@@ -7604,10 +7603,10 @@
           <w:noProof/>
         </w:rPr>
         <w:drawing>
-          <wp:inline distT="0" distB="0" distL="114300" distR="114300" wp14:anchorId="099DBEDB" wp14:editId="03AF9441">
-            <wp:extent cx="5937250" cy="5937250"/>
-            <wp:effectExtent l="0" t="0" r="6350" b="6350"/>
-            <wp:docPr id="2" name="Picture 2" descr="system"/>
+          <wp:inline distT="0" distB="0" distL="0" distR="0" wp14:anchorId="398AB7C2" wp14:editId="5B864A78">
+            <wp:extent cx="5932805" cy="5018314"/>
+            <wp:effectExtent l="0" t="0" r="0" b="0"/>
+            <wp:docPr id="8" name="Picture 8"/>
             <wp:cNvGraphicFramePr>
               <a:graphicFrameLocks xmlns:a="http://schemas.openxmlformats.org/drawingml/2006/main" noChangeAspect="1"/>
             </wp:cNvGraphicFramePr>
@@ -7615,25 +7614,36 @@
               <a:graphicData uri="http://schemas.openxmlformats.org/drawingml/2006/picture">
                 <pic:pic xmlns:pic="http://schemas.openxmlformats.org/drawingml/2006/picture">
                   <pic:nvPicPr>
-                    <pic:cNvPr id="2" name="Picture 2" descr="system"/>
+                    <pic:cNvPr id="0" name="Picture 2"/>
                     <pic:cNvPicPr>
-                      <a:picLocks noChangeAspect="1"/>
+                      <a:picLocks noChangeAspect="1" noChangeArrowheads="1"/>
                     </pic:cNvPicPr>
                   </pic:nvPicPr>
                   <pic:blipFill>
-                    <a:blip r:embed="rId7"/>
+                    <a:blip r:embed="rId7">
+                      <a:extLst>
+                        <a:ext uri="{28A0092B-C50C-407E-A947-70E740481C1C}">
+                          <a14:useLocalDpi xmlns:a14="http://schemas.microsoft.com/office/drawing/2010/main" val="0"/>
+                        </a:ext>
+                      </a:extLst>
+                    </a:blip>
+                    <a:srcRect/>
                     <a:stretch>
                       <a:fillRect/>
                     </a:stretch>
                   </pic:blipFill>
-                  <pic:spPr>
+                  <pic:spPr bwMode="auto">
                     <a:xfrm>
                       <a:off x="0" y="0"/>
-                      <a:ext cx="5937250" cy="5937250"/>
+                      <a:ext cx="5950142" cy="5032979"/>
                     </a:xfrm>
                     <a:prstGeom prst="rect">
                       <a:avLst/>
                     </a:prstGeom>
+                    <a:noFill/>
+                    <a:ln>
+                      <a:noFill/>
+                    </a:ln>
                   </pic:spPr>
                 </pic:pic>
               </a:graphicData>
@@ -7647,9 +7657,29 @@
         <w:jc w:val="center"/>
         <w:rPr>
           <w:rFonts w:ascii="Times New Roman" w:hAnsi="Times New Roman" w:cs="Times New Roman"/>
+          <w:b/>
+          <w:color w:val="000000" w:themeColor="text1"/>
         </w:rPr>
       </w:pPr>
       <w:bookmarkStart w:id="33" w:name="_Toc120135339"/>
+    </w:p>
+    <w:p>
+      <w:pPr>
+        <w:jc w:val="center"/>
+        <w:rPr>
+          <w:rFonts w:ascii="Times New Roman" w:hAnsi="Times New Roman" w:cs="Times New Roman"/>
+          <w:b/>
+          <w:color w:val="000000" w:themeColor="text1"/>
+        </w:rPr>
+      </w:pPr>
+    </w:p>
+    <w:p>
+      <w:pPr>
+        <w:jc w:val="center"/>
+        <w:rPr>
+          <w:rFonts w:ascii="Times New Roman" w:hAnsi="Times New Roman" w:cs="Times New Roman"/>
+        </w:rPr>
+      </w:pPr>
       <w:r>
         <w:rPr>
           <w:rFonts w:ascii="Times New Roman" w:hAnsi="Times New Roman" w:cs="Times New Roman"/>

</xml_diff>